<commit_message>
Descripcion del proceso para el sprint-2
</commit_message>
<xml_diff>
--- a/Trabajo Grupal/Sprint2_EquipoWebMaster.docx
+++ b/Trabajo Grupal/Sprint2_EquipoWebMaster.docx
@@ -1,6 +1,6 @@
 
 <file path=word/document.xml><?xml version="1.0" encoding="utf-8"?>
-<w:document xmlns:wpc="http://schemas.microsoft.com/office/word/2010/wordprocessingCanvas" xmlns:cx="http://schemas.microsoft.com/office/drawing/2014/chartex" xmlns:cx1="http://schemas.microsoft.com/office/drawing/2015/9/8/chartex" xmlns:cx2="http://schemas.microsoft.com/office/drawing/2015/10/21/chartex" xmlns:cx3="http://schemas.microsoft.com/office/drawing/2016/5/9/chartex" xmlns:cx4="http://schemas.microsoft.com/office/drawing/2016/5/10/chartex" xmlns:cx5="http://schemas.microsoft.com/office/drawing/2016/5/11/chartex" xmlns:cx6="http://schemas.microsoft.com/office/drawing/2016/5/12/chartex" xmlns:cx7="http://schemas.microsoft.com/office/drawing/2016/5/13/chartex" xmlns:cx8="http://schemas.microsoft.com/office/drawing/2016/5/14/chartex" xmlns:mc="http://schemas.openxmlformats.org/markup-compatibility/2006" xmlns:aink="http://schemas.microsoft.com/office/drawing/2016/ink" xmlns:am3d="http://schemas.microsoft.com/office/drawing/2017/model3d" xmlns:o="urn:schemas-microsoft-com:office:office" xmlns:r="http://schemas.openxmlformats.org/officeDocument/2006/relationships" xmlns:m="http://schemas.openxmlformats.org/officeDocument/2006/math" xmlns:v="urn:schemas-microsoft-com:vml" xmlns:wp14="http://schemas.microsoft.com/office/word/2010/wordprocessingDrawing" xmlns:wp="http://schemas.openxmlformats.org/drawingml/2006/wordprocessingDrawing" xmlns:w10="urn:schemas-microsoft-com:office:word" xmlns:w="http://schemas.openxmlformats.org/wordprocessingml/2006/main" xmlns:w14="http://schemas.microsoft.com/office/word/2010/wordml" xmlns:w15="http://schemas.microsoft.com/office/word/2012/wordml" xmlns:w16cex="http://schemas.microsoft.com/office/word/2018/wordml/cex" xmlns:w16cid="http://schemas.microsoft.com/office/word/2016/wordml/cid" xmlns:w16="http://schemas.microsoft.com/office/word/2018/wordml" xmlns:w16sdtdh="http://schemas.microsoft.com/office/word/2020/wordml/sdtdatahash" xmlns:w16se="http://schemas.microsoft.com/office/word/2015/wordml/symex" xmlns:wpg="http://schemas.microsoft.com/office/word/2010/wordprocessingGroup" xmlns:wpi="http://schemas.microsoft.com/office/word/2010/wordprocessingInk" xmlns:wne="http://schemas.microsoft.com/office/word/2006/wordml" xmlns:wps="http://schemas.microsoft.com/office/word/2010/wordprocessingShape" mc:Ignorable="w14 w15 w16se w16cid w16 w16cex w16sdtdh wp14">
+<w:document xmlns:wpc="http://schemas.microsoft.com/office/word/2010/wordprocessingCanvas" xmlns:cx="http://schemas.microsoft.com/office/drawing/2014/chartex" xmlns:mc="http://schemas.openxmlformats.org/markup-compatibility/2006" xmlns:o="urn:schemas-microsoft-com:office:office" xmlns:r="http://schemas.openxmlformats.org/officeDocument/2006/relationships" xmlns:m="http://schemas.openxmlformats.org/officeDocument/2006/math" xmlns:v="urn:schemas-microsoft-com:vml" xmlns:wp14="http://schemas.microsoft.com/office/word/2010/wordprocessingDrawing" xmlns:wp="http://schemas.openxmlformats.org/drawingml/2006/wordprocessingDrawing" xmlns:w10="urn:schemas-microsoft-com:office:word" xmlns:w="http://schemas.openxmlformats.org/wordprocessingml/2006/main" xmlns:w14="http://schemas.microsoft.com/office/word/2010/wordml" xmlns:w15="http://schemas.microsoft.com/office/word/2012/wordml" xmlns:w16se="http://schemas.microsoft.com/office/word/2015/wordml/symex" xmlns:wpg="http://schemas.microsoft.com/office/word/2010/wordprocessingGroup" xmlns:wpi="http://schemas.microsoft.com/office/word/2010/wordprocessingInk" xmlns:wne="http://schemas.microsoft.com/office/word/2006/wordml" xmlns:wps="http://schemas.microsoft.com/office/word/2010/wordprocessingShape" mc:Ignorable="w14 w15 w16se wp14">
   <w:body>
     <w:p>
       <w:pPr>
@@ -128,8 +128,13 @@
         <w:ind w:left="720" w:hanging="360"/>
         <w:jc w:val="center"/>
       </w:pPr>
-      <w:r>
-        <w:t>Jony López Salazar</w:t>
+      <w:proofErr w:type="spellStart"/>
+      <w:r>
+        <w:t>Jony</w:t>
+      </w:r>
+      <w:proofErr w:type="spellEnd"/>
+      <w:r>
+        <w:t xml:space="preserve"> López Salazar</w:t>
       </w:r>
     </w:p>
     <w:p>
@@ -171,8 +176,13 @@
         <w:jc w:val="center"/>
       </w:pPr>
       <w:r>
-        <w:t>Daniela Céspedes Cotrino</w:t>
-      </w:r>
+        <w:t xml:space="preserve">Daniela Céspedes </w:t>
+      </w:r>
+      <w:proofErr w:type="spellStart"/>
+      <w:r>
+        <w:t>Cotrino</w:t>
+      </w:r>
+      <w:proofErr w:type="spellEnd"/>
     </w:p>
     <w:p>
       <w:pPr>
@@ -183,7 +193,15 @@
         <w:t>María</w:t>
       </w:r>
       <w:r>
-        <w:t xml:space="preserve"> Fernanda Carantonio Talero</w:t>
+        <w:t xml:space="preserve"> Fernanda </w:t>
+      </w:r>
+      <w:proofErr w:type="spellStart"/>
+      <w:r>
+        <w:t>Carantonio</w:t>
+      </w:r>
+      <w:proofErr w:type="spellEnd"/>
+      <w:r>
+        <w:t xml:space="preserve"> Talero</w:t>
       </w:r>
     </w:p>
     <w:p>
@@ -237,15 +255,7 @@
         <w:jc w:val="center"/>
       </w:pPr>
       <w:r>
-        <w:t xml:space="preserve">Web </w:t>
-      </w:r>
-      <w:proofErr w:type="gramStart"/>
-      <w:r>
-        <w:t>master</w:t>
-      </w:r>
-      <w:proofErr w:type="gramEnd"/>
-      <w:r>
-        <w:t xml:space="preserve"> </w:t>
+        <w:t xml:space="preserve">Web master </w:t>
       </w:r>
     </w:p>
     <w:p>
@@ -327,8 +337,19 @@
           <w:sz w:val="28"/>
           <w:szCs w:val="28"/>
         </w:rPr>
-        <w:t>Interfaz de login</w:t>
-      </w:r>
+        <w:t xml:space="preserve">Interfaz de </w:t>
+      </w:r>
+      <w:proofErr w:type="spellStart"/>
+      <w:r>
+        <w:rPr>
+          <w:b/>
+          <w:color w:val="000000" w:themeColor="text1"/>
+          <w:sz w:val="28"/>
+          <w:szCs w:val="28"/>
+        </w:rPr>
+        <w:t>login</w:t>
+      </w:r>
+      <w:proofErr w:type="spellEnd"/>
     </w:p>
     <w:p>
       <w:pPr>
@@ -610,6 +631,248 @@
     </w:p>
     <w:p>
       <w:pPr>
+        <w:jc w:val="both"/>
+        <w:rPr>
+          <w:b/>
+          <w:color w:val="000000" w:themeColor="text1"/>
+          <w:sz w:val="28"/>
+          <w:szCs w:val="28"/>
+        </w:rPr>
+      </w:pPr>
+    </w:p>
+    <w:p>
+      <w:pPr>
+        <w:jc w:val="both"/>
+        <w:rPr>
+          <w:b/>
+          <w:color w:val="000000" w:themeColor="text1"/>
+          <w:sz w:val="28"/>
+          <w:szCs w:val="28"/>
+        </w:rPr>
+      </w:pPr>
+    </w:p>
+    <w:p>
+      <w:pPr>
+        <w:jc w:val="both"/>
+        <w:rPr>
+          <w:b/>
+          <w:color w:val="000000" w:themeColor="text1"/>
+          <w:sz w:val="28"/>
+          <w:szCs w:val="28"/>
+        </w:rPr>
+      </w:pPr>
+    </w:p>
+    <w:p>
+      <w:pPr>
+        <w:jc w:val="both"/>
+        <w:rPr>
+          <w:b/>
+          <w:color w:val="000000" w:themeColor="text1"/>
+          <w:sz w:val="28"/>
+          <w:szCs w:val="28"/>
+        </w:rPr>
+      </w:pPr>
+    </w:p>
+    <w:p>
+      <w:pPr>
+        <w:jc w:val="both"/>
+        <w:rPr>
+          <w:b/>
+          <w:color w:val="000000" w:themeColor="text1"/>
+          <w:sz w:val="28"/>
+          <w:szCs w:val="28"/>
+        </w:rPr>
+      </w:pPr>
+    </w:p>
+    <w:p>
+      <w:pPr>
+        <w:jc w:val="both"/>
+        <w:rPr>
+          <w:b/>
+          <w:color w:val="000000" w:themeColor="text1"/>
+          <w:sz w:val="28"/>
+          <w:szCs w:val="28"/>
+        </w:rPr>
+      </w:pPr>
+    </w:p>
+    <w:p>
+      <w:pPr>
+        <w:jc w:val="both"/>
+        <w:rPr>
+          <w:b/>
+          <w:color w:val="000000" w:themeColor="text1"/>
+          <w:sz w:val="28"/>
+          <w:szCs w:val="28"/>
+        </w:rPr>
+      </w:pPr>
+    </w:p>
+    <w:p>
+      <w:pPr>
+        <w:jc w:val="both"/>
+        <w:rPr>
+          <w:b/>
+          <w:color w:val="000000" w:themeColor="text1"/>
+          <w:sz w:val="28"/>
+          <w:szCs w:val="28"/>
+        </w:rPr>
+      </w:pPr>
+    </w:p>
+    <w:p>
+      <w:pPr>
+        <w:jc w:val="both"/>
+        <w:rPr>
+          <w:b/>
+          <w:color w:val="000000" w:themeColor="text1"/>
+          <w:sz w:val="28"/>
+          <w:szCs w:val="28"/>
+        </w:rPr>
+      </w:pPr>
+    </w:p>
+    <w:p>
+      <w:pPr>
+        <w:jc w:val="both"/>
+        <w:rPr>
+          <w:b/>
+          <w:color w:val="000000" w:themeColor="text1"/>
+          <w:sz w:val="28"/>
+          <w:szCs w:val="28"/>
+        </w:rPr>
+      </w:pPr>
+    </w:p>
+    <w:p>
+      <w:pPr>
+        <w:jc w:val="both"/>
+        <w:rPr>
+          <w:b/>
+          <w:color w:val="000000" w:themeColor="text1"/>
+          <w:sz w:val="28"/>
+          <w:szCs w:val="28"/>
+        </w:rPr>
+      </w:pPr>
+    </w:p>
+    <w:p>
+      <w:pPr>
+        <w:jc w:val="both"/>
+        <w:rPr>
+          <w:b/>
+          <w:color w:val="000000" w:themeColor="text1"/>
+          <w:sz w:val="28"/>
+          <w:szCs w:val="28"/>
+        </w:rPr>
+      </w:pPr>
+    </w:p>
+    <w:p>
+      <w:pPr>
+        <w:jc w:val="both"/>
+        <w:rPr>
+          <w:b/>
+          <w:color w:val="000000" w:themeColor="text1"/>
+          <w:sz w:val="28"/>
+          <w:szCs w:val="28"/>
+        </w:rPr>
+      </w:pPr>
+    </w:p>
+    <w:p>
+      <w:pPr>
+        <w:jc w:val="both"/>
+        <w:rPr>
+          <w:b/>
+          <w:color w:val="000000" w:themeColor="text1"/>
+          <w:sz w:val="28"/>
+          <w:szCs w:val="28"/>
+        </w:rPr>
+      </w:pPr>
+    </w:p>
+    <w:p>
+      <w:pPr>
+        <w:jc w:val="both"/>
+        <w:rPr>
+          <w:b/>
+          <w:color w:val="000000" w:themeColor="text1"/>
+          <w:sz w:val="28"/>
+          <w:szCs w:val="28"/>
+        </w:rPr>
+      </w:pPr>
+    </w:p>
+    <w:p>
+      <w:pPr>
+        <w:jc w:val="both"/>
+        <w:rPr>
+          <w:b/>
+          <w:color w:val="000000" w:themeColor="text1"/>
+          <w:sz w:val="28"/>
+          <w:szCs w:val="28"/>
+        </w:rPr>
+      </w:pPr>
+    </w:p>
+    <w:p>
+      <w:pPr>
+        <w:jc w:val="both"/>
+        <w:rPr>
+          <w:b/>
+          <w:color w:val="000000" w:themeColor="text1"/>
+          <w:sz w:val="28"/>
+          <w:szCs w:val="28"/>
+        </w:rPr>
+      </w:pPr>
+    </w:p>
+    <w:p>
+      <w:pPr>
+        <w:jc w:val="both"/>
+        <w:rPr>
+          <w:b/>
+          <w:color w:val="000000" w:themeColor="text1"/>
+          <w:sz w:val="28"/>
+          <w:szCs w:val="28"/>
+        </w:rPr>
+      </w:pPr>
+    </w:p>
+    <w:p>
+      <w:pPr>
+        <w:jc w:val="both"/>
+        <w:rPr>
+          <w:b/>
+          <w:color w:val="000000" w:themeColor="text1"/>
+          <w:sz w:val="28"/>
+          <w:szCs w:val="28"/>
+        </w:rPr>
+      </w:pPr>
+    </w:p>
+    <w:p>
+      <w:pPr>
+        <w:jc w:val="both"/>
+        <w:rPr>
+          <w:b/>
+          <w:color w:val="000000" w:themeColor="text1"/>
+          <w:sz w:val="28"/>
+          <w:szCs w:val="28"/>
+        </w:rPr>
+      </w:pPr>
+    </w:p>
+    <w:p>
+      <w:pPr>
+        <w:jc w:val="both"/>
+        <w:rPr>
+          <w:b/>
+          <w:color w:val="000000" w:themeColor="text1"/>
+          <w:sz w:val="28"/>
+          <w:szCs w:val="28"/>
+        </w:rPr>
+      </w:pPr>
+    </w:p>
+    <w:p>
+      <w:pPr>
+        <w:jc w:val="both"/>
+        <w:rPr>
+          <w:b/>
+          <w:color w:val="000000" w:themeColor="text1"/>
+          <w:sz w:val="28"/>
+          <w:szCs w:val="28"/>
+        </w:rPr>
+      </w:pPr>
+    </w:p>
+    <w:p>
+      <w:pPr>
         <w:pStyle w:val="Prrafodelista"/>
         <w:numPr>
           <w:ilvl w:val="0"/>
@@ -630,6 +893,7 @@
           <w:sz w:val="28"/>
           <w:szCs w:val="28"/>
         </w:rPr>
+        <w:lastRenderedPageBreak/>
         <w:t xml:space="preserve">Interfaz para el registro de ventas </w:t>
       </w:r>
     </w:p>
@@ -645,32 +909,29 @@
       </w:pPr>
       <w:r>
         <w:rPr>
-          <w:bCs/>
-          <w:color w:val="000000" w:themeColor="text1"/>
-          <w:sz w:val="28"/>
-          <w:szCs w:val="28"/>
-        </w:rPr>
-        <w:t>Interfaz de registro de ventas</w:t>
-      </w:r>
-    </w:p>
-    <w:p>
-      <w:pPr>
-        <w:jc w:val="both"/>
-        <w:rPr>
-          <w:b/>
-          <w:color w:val="000000" w:themeColor="text1"/>
-          <w:sz w:val="28"/>
-          <w:szCs w:val="28"/>
-        </w:rPr>
-      </w:pPr>
-      <w:r>
-        <w:rPr>
           <w:noProof/>
+          <w:lang w:eastAsia="es-CO"/>
         </w:rPr>
         <w:drawing>
-          <wp:inline distT="0" distB="0" distL="0" distR="0" wp14:anchorId="547D3145" wp14:editId="3620F872">
-            <wp:extent cx="5612130" cy="2794000"/>
-            <wp:effectExtent l="0" t="0" r="7620" b="6350"/>
+          <wp:anchor distT="0" distB="0" distL="114300" distR="114300" simplePos="0" relativeHeight="251660288" behindDoc="1" locked="0" layoutInCell="1" allowOverlap="1" wp14:anchorId="54ED41CA" wp14:editId="396E2487">
+            <wp:simplePos x="0" y="0"/>
+            <wp:positionH relativeFrom="margin">
+              <wp:align>left</wp:align>
+            </wp:positionH>
+            <wp:positionV relativeFrom="paragraph">
+              <wp:posOffset>226695</wp:posOffset>
+            </wp:positionV>
+            <wp:extent cx="5612130" cy="2719070"/>
+            <wp:effectExtent l="0" t="0" r="7620" b="5080"/>
+            <wp:wrapTight wrapText="bothSides">
+              <wp:wrapPolygon edited="0">
+                <wp:start x="0" y="0"/>
+                <wp:lineTo x="0" y="21489"/>
+                <wp:lineTo x="21556" y="21489"/>
+                <wp:lineTo x="21556" y="0"/>
+                <wp:lineTo x="0" y="0"/>
+              </wp:wrapPolygon>
+            </wp:wrapTight>
             <wp:docPr id="5" name="Imagen 5" descr="Interfaz de usuario gráfica, Texto, Aplicación&#10;&#10;Descripción generada automáticamente"/>
             <wp:cNvGraphicFramePr>
               <a:graphicFrameLocks xmlns:a="http://schemas.openxmlformats.org/drawingml/2006/main" noChangeAspect="1"/>
@@ -683,14 +944,20 @@
                     <pic:cNvPicPr/>
                   </pic:nvPicPr>
                   <pic:blipFill rotWithShape="1">
-                    <a:blip r:embed="rId7"/>
-                    <a:srcRect b="11487"/>
+                    <a:blip r:embed="rId7" cstate="print">
+                      <a:extLst>
+                        <a:ext uri="{28A0092B-C50C-407E-A947-70E740481C1C}">
+                          <a14:useLocalDpi xmlns:a14="http://schemas.microsoft.com/office/drawing/2010/main" val="0"/>
+                        </a:ext>
+                      </a:extLst>
+                    </a:blip>
+                    <a:srcRect b="13853"/>
                     <a:stretch/>
                   </pic:blipFill>
                   <pic:spPr bwMode="auto">
                     <a:xfrm>
                       <a:off x="0" y="0"/>
-                      <a:ext cx="5612130" cy="2794000"/>
+                      <a:ext cx="5612130" cy="2719070"/>
                     </a:xfrm>
                     <a:prstGeom prst="rect">
                       <a:avLst/>
@@ -707,14 +974,34 @@
                 </pic:pic>
               </a:graphicData>
             </a:graphic>
-          </wp:inline>
+          </wp:anchor>
         </w:drawing>
       </w:r>
+      <w:r>
+        <w:rPr>
+          <w:bCs/>
+          <w:color w:val="000000" w:themeColor="text1"/>
+          <w:sz w:val="28"/>
+          <w:szCs w:val="28"/>
+        </w:rPr>
+        <w:t>Interfaz de registro de ventas</w:t>
+      </w:r>
     </w:p>
     <w:p>
       <w:pPr>
         <w:jc w:val="both"/>
         <w:rPr>
+          <w:b/>
+          <w:color w:val="000000" w:themeColor="text1"/>
+          <w:sz w:val="28"/>
+          <w:szCs w:val="28"/>
+        </w:rPr>
+      </w:pPr>
+    </w:p>
+    <w:p>
+      <w:pPr>
+        <w:jc w:val="both"/>
+        <w:rPr>
           <w:bCs/>
           <w:color w:val="000000" w:themeColor="text1"/>
           <w:sz w:val="28"/>
@@ -723,32 +1010,29 @@
       </w:pPr>
       <w:r>
         <w:rPr>
-          <w:bCs/>
-          <w:color w:val="000000" w:themeColor="text1"/>
-          <w:sz w:val="28"/>
-          <w:szCs w:val="28"/>
-        </w:rPr>
-        <w:t>Interfaz de registro de ventas</w:t>
-      </w:r>
-    </w:p>
-    <w:p>
-      <w:pPr>
-        <w:jc w:val="both"/>
-        <w:rPr>
-          <w:b/>
-          <w:color w:val="000000" w:themeColor="text1"/>
-          <w:sz w:val="28"/>
-          <w:szCs w:val="28"/>
-        </w:rPr>
-      </w:pPr>
-      <w:r>
-        <w:rPr>
           <w:noProof/>
+          <w:lang w:eastAsia="es-CO"/>
         </w:rPr>
         <w:drawing>
-          <wp:inline distT="0" distB="0" distL="0" distR="0" wp14:anchorId="5781AF4C" wp14:editId="45F3D417">
-            <wp:extent cx="5612130" cy="1270000"/>
-            <wp:effectExtent l="0" t="0" r="7620" b="6350"/>
+          <wp:anchor distT="0" distB="0" distL="114300" distR="114300" simplePos="0" relativeHeight="251661312" behindDoc="1" locked="0" layoutInCell="1" allowOverlap="1" wp14:anchorId="457F44CF" wp14:editId="255DE52F">
+            <wp:simplePos x="0" y="0"/>
+            <wp:positionH relativeFrom="margin">
+              <wp:align>right</wp:align>
+            </wp:positionH>
+            <wp:positionV relativeFrom="paragraph">
+              <wp:posOffset>258942</wp:posOffset>
+            </wp:positionV>
+            <wp:extent cx="5612130" cy="1065475"/>
+            <wp:effectExtent l="0" t="0" r="0" b="1905"/>
+            <wp:wrapTight wrapText="bothSides">
+              <wp:wrapPolygon edited="0">
+                <wp:start x="0" y="0"/>
+                <wp:lineTo x="0" y="21252"/>
+                <wp:lineTo x="21483" y="21252"/>
+                <wp:lineTo x="21483" y="0"/>
+                <wp:lineTo x="0" y="0"/>
+              </wp:wrapPolygon>
+            </wp:wrapTight>
             <wp:docPr id="6" name="Imagen 6" descr="Interfaz de usuario gráfica, Aplicación&#10;&#10;Descripción generada automáticamente"/>
             <wp:cNvGraphicFramePr>
               <a:graphicFrameLocks xmlns:a="http://schemas.openxmlformats.org/drawingml/2006/main" noChangeAspect="1"/>
@@ -761,14 +1045,20 @@
                     <pic:cNvPicPr/>
                   </pic:nvPicPr>
                   <pic:blipFill rotWithShape="1">
-                    <a:blip r:embed="rId8"/>
-                    <a:srcRect b="59767"/>
+                    <a:blip r:embed="rId8" cstate="print">
+                      <a:extLst>
+                        <a:ext uri="{28A0092B-C50C-407E-A947-70E740481C1C}">
+                          <a14:useLocalDpi xmlns:a14="http://schemas.microsoft.com/office/drawing/2010/main" val="0"/>
+                        </a:ext>
+                      </a:extLst>
+                    </a:blip>
+                    <a:srcRect b="66246"/>
                     <a:stretch/>
                   </pic:blipFill>
                   <pic:spPr bwMode="auto">
                     <a:xfrm>
                       <a:off x="0" y="0"/>
-                      <a:ext cx="5612130" cy="1270000"/>
+                      <a:ext cx="5612130" cy="1065475"/>
                     </a:xfrm>
                     <a:prstGeom prst="rect">
                       <a:avLst/>
@@ -785,19 +1075,9 @@
                 </pic:pic>
               </a:graphicData>
             </a:graphic>
-          </wp:inline>
+          </wp:anchor>
         </w:drawing>
       </w:r>
-    </w:p>
-    <w:p>
-      <w:pPr>
-        <w:rPr>
-          <w:b/>
-          <w:color w:val="000000" w:themeColor="text1"/>
-          <w:sz w:val="28"/>
-          <w:szCs w:val="28"/>
-        </w:rPr>
-      </w:pPr>
       <w:r>
         <w:rPr>
           <w:bCs/>
@@ -805,17 +1085,60 @@
           <w:sz w:val="28"/>
           <w:szCs w:val="28"/>
         </w:rPr>
-        <w:lastRenderedPageBreak/>
+        <w:t>Interfaz de registro de ventas</w:t>
+      </w:r>
+    </w:p>
+    <w:p>
+      <w:pPr>
+        <w:jc w:val="both"/>
+        <w:rPr>
+          <w:b/>
+          <w:color w:val="000000" w:themeColor="text1"/>
+          <w:sz w:val="28"/>
+          <w:szCs w:val="28"/>
+        </w:rPr>
+      </w:pPr>
+      <w:r>
+        <w:rPr>
+          <w:bCs/>
+          <w:color w:val="000000" w:themeColor="text1"/>
+          <w:sz w:val="28"/>
+          <w:szCs w:val="28"/>
+        </w:rPr>
         <w:t>Interfaz de ventas integrada</w:t>
       </w:r>
       <w:r>
         <w:rPr>
           <w:noProof/>
+          <w:lang w:eastAsia="es-CO"/>
+        </w:rPr>
+        <w:t xml:space="preserve"> </w:t>
+      </w:r>
+      <w:r>
+        <w:rPr>
+          <w:noProof/>
+          <w:lang w:eastAsia="es-CO"/>
         </w:rPr>
         <w:drawing>
-          <wp:inline distT="0" distB="0" distL="0" distR="0" wp14:anchorId="39E074AA" wp14:editId="72E87246">
-            <wp:extent cx="5612130" cy="3156585"/>
-            <wp:effectExtent l="0" t="0" r="7620" b="5715"/>
+          <wp:anchor distT="0" distB="0" distL="114300" distR="114300" simplePos="0" relativeHeight="251662336" behindDoc="1" locked="0" layoutInCell="1" allowOverlap="1" wp14:anchorId="2CF1BD79" wp14:editId="06D618A5">
+            <wp:simplePos x="0" y="0"/>
+            <wp:positionH relativeFrom="column">
+              <wp:posOffset>-54886</wp:posOffset>
+            </wp:positionH>
+            <wp:positionV relativeFrom="paragraph">
+              <wp:posOffset>1597550</wp:posOffset>
+            </wp:positionV>
+            <wp:extent cx="5612130" cy="2710815"/>
+            <wp:effectExtent l="0" t="0" r="7620" b="0"/>
+            <wp:wrapTight wrapText="bothSides">
+              <wp:wrapPolygon edited="0">
+                <wp:start x="0" y="0"/>
+                <wp:lineTo x="0" y="21403"/>
+                <wp:lineTo x="21556" y="21403"/>
+                <wp:lineTo x="21556" y="0"/>
+                <wp:lineTo x="0" y="0"/>
+              </wp:wrapPolygon>
+            </wp:wrapTight>
             <wp:docPr id="2" name="Imagen 2" descr="Interfaz de usuario gráfica, Aplicación&#10;&#10;Descripción generada automáticamente"/>
             <wp:cNvGraphicFramePr>
               <a:graphicFrameLocks xmlns:a="http://schemas.openxmlformats.org/drawingml/2006/main" noChangeAspect="1"/>
@@ -827,143 +1150,21 @@
                     <pic:cNvPr id="2" name="Imagen 2" descr="Interfaz de usuario gráfica, Aplicación&#10;&#10;Descripción generada automáticamente"/>
                     <pic:cNvPicPr/>
                   </pic:nvPicPr>
-                  <pic:blipFill>
-                    <a:blip r:embed="rId9"/>
-                    <a:stretch>
-                      <a:fillRect/>
-                    </a:stretch>
-                  </pic:blipFill>
-                  <pic:spPr>
-                    <a:xfrm>
-                      <a:off x="0" y="0"/>
-                      <a:ext cx="5612130" cy="3156585"/>
-                    </a:xfrm>
-                    <a:prstGeom prst="rect">
-                      <a:avLst/>
-                    </a:prstGeom>
-                  </pic:spPr>
-                </pic:pic>
-              </a:graphicData>
-            </a:graphic>
-          </wp:inline>
-        </w:drawing>
-      </w:r>
-    </w:p>
-    <w:p>
-      <w:pPr>
-        <w:pStyle w:val="Prrafodelista"/>
-        <w:numPr>
-          <w:ilvl w:val="0"/>
-          <w:numId w:val="14"/>
-        </w:numPr>
-        <w:jc w:val="both"/>
-        <w:rPr>
-          <w:b/>
-          <w:color w:val="000000" w:themeColor="text1"/>
-          <w:sz w:val="28"/>
-          <w:szCs w:val="28"/>
-        </w:rPr>
-      </w:pPr>
-      <w:r>
-        <w:rPr>
-          <w:b/>
-          <w:color w:val="000000" w:themeColor="text1"/>
-          <w:sz w:val="28"/>
-          <w:szCs w:val="28"/>
-        </w:rPr>
-        <w:t>Interfaz de usuario del ma</w:t>
-      </w:r>
-      <w:r>
-        <w:rPr>
-          <w:b/>
-          <w:color w:val="000000" w:themeColor="text1"/>
-          <w:sz w:val="28"/>
-          <w:szCs w:val="28"/>
-        </w:rPr>
-        <w:t>n</w:t>
-      </w:r>
-      <w:r>
-        <w:rPr>
-          <w:b/>
-          <w:color w:val="000000" w:themeColor="text1"/>
-          <w:sz w:val="28"/>
-          <w:szCs w:val="28"/>
-        </w:rPr>
-        <w:t>e</w:t>
-      </w:r>
-      <w:r>
-        <w:rPr>
-          <w:b/>
-          <w:color w:val="000000" w:themeColor="text1"/>
-          <w:sz w:val="28"/>
-          <w:szCs w:val="28"/>
-        </w:rPr>
-        <w:t>j</w:t>
-      </w:r>
-      <w:r>
-        <w:rPr>
-          <w:b/>
-          <w:color w:val="000000" w:themeColor="text1"/>
-          <w:sz w:val="28"/>
-          <w:szCs w:val="28"/>
-        </w:rPr>
-        <w:t xml:space="preserve">o de usuarios </w:t>
-      </w:r>
-    </w:p>
-    <w:p>
-      <w:pPr>
-        <w:tabs>
-          <w:tab w:val="left" w:pos="4986"/>
-        </w:tabs>
-      </w:pPr>
-      <w:r>
-        <w:t>Interfaz para listar los usuarios, además poder modificar su rol, y estado de venta</w:t>
-      </w:r>
-    </w:p>
-    <w:p>
-      <w:pPr>
-        <w:tabs>
-          <w:tab w:val="left" w:pos="4986"/>
-        </w:tabs>
-        <w:rPr>
-          <w:noProof/>
-        </w:rPr>
-      </w:pPr>
-    </w:p>
-    <w:p>
-      <w:pPr>
-        <w:tabs>
-          <w:tab w:val="left" w:pos="4986"/>
-        </w:tabs>
-      </w:pPr>
-      <w:r>
-        <w:rPr>
-          <w:noProof/>
-        </w:rPr>
-        <w:drawing>
-          <wp:inline distT="0" distB="0" distL="0" distR="0" wp14:anchorId="5614FC07" wp14:editId="380A4050">
-            <wp:extent cx="5600700" cy="2933700"/>
-            <wp:effectExtent l="0" t="0" r="0" b="0"/>
-            <wp:docPr id="7" name="Imagen 7" descr="Interfaz de usuario gráfica, Texto, Aplicación&#10;&#10;Descripción generada automáticamente"/>
-            <wp:cNvGraphicFramePr>
-              <a:graphicFrameLocks xmlns:a="http://schemas.openxmlformats.org/drawingml/2006/main" noChangeAspect="1"/>
-            </wp:cNvGraphicFramePr>
-            <a:graphic xmlns:a="http://schemas.openxmlformats.org/drawingml/2006/main">
-              <a:graphicData uri="http://schemas.openxmlformats.org/drawingml/2006/picture">
-                <pic:pic xmlns:pic="http://schemas.openxmlformats.org/drawingml/2006/picture">
-                  <pic:nvPicPr>
-                    <pic:cNvPr id="7" name="Imagen 7" descr="Interfaz de usuario gráfica, Texto, Aplicación&#10;&#10;Descripción generada automáticamente"/>
-                    <pic:cNvPicPr/>
-                  </pic:nvPicPr>
                   <pic:blipFill rotWithShape="1">
-                    <a:blip r:embed="rId10"/>
-                    <a:srcRect r="204" b="7023"/>
+                    <a:blip r:embed="rId9" cstate="print">
+                      <a:extLst>
+                        <a:ext uri="{28A0092B-C50C-407E-A947-70E740481C1C}">
+                          <a14:useLocalDpi xmlns:a14="http://schemas.microsoft.com/office/drawing/2010/main" val="0"/>
+                        </a:ext>
+                      </a:extLst>
+                    </a:blip>
+                    <a:srcRect b="14104"/>
                     <a:stretch/>
                   </pic:blipFill>
                   <pic:spPr bwMode="auto">
                     <a:xfrm>
                       <a:off x="0" y="0"/>
-                      <a:ext cx="5600700" cy="2933700"/>
+                      <a:ext cx="5612130" cy="2710815"/>
                     </a:xfrm>
                     <a:prstGeom prst="rect">
                       <a:avLst/>
@@ -980,8 +1181,73 @@
                 </pic:pic>
               </a:graphicData>
             </a:graphic>
-          </wp:inline>
+            <wp14:sizeRelV relativeFrom="margin">
+              <wp14:pctHeight>0</wp14:pctHeight>
+            </wp14:sizeRelV>
+          </wp:anchor>
         </w:drawing>
+      </w:r>
+    </w:p>
+    <w:p>
+      <w:pPr>
+        <w:pStyle w:val="Prrafodelista"/>
+        <w:numPr>
+          <w:ilvl w:val="0"/>
+          <w:numId w:val="14"/>
+        </w:numPr>
+        <w:jc w:val="both"/>
+        <w:rPr>
+          <w:b/>
+          <w:color w:val="000000" w:themeColor="text1"/>
+          <w:sz w:val="28"/>
+          <w:szCs w:val="28"/>
+        </w:rPr>
+      </w:pPr>
+      <w:r>
+        <w:rPr>
+          <w:b/>
+          <w:color w:val="000000" w:themeColor="text1"/>
+          <w:sz w:val="28"/>
+          <w:szCs w:val="28"/>
+        </w:rPr>
+        <w:lastRenderedPageBreak/>
+        <w:t>Interfaz de usuario del ma</w:t>
+      </w:r>
+      <w:r>
+        <w:rPr>
+          <w:b/>
+          <w:color w:val="000000" w:themeColor="text1"/>
+          <w:sz w:val="28"/>
+          <w:szCs w:val="28"/>
+        </w:rPr>
+        <w:t>n</w:t>
+      </w:r>
+      <w:r>
+        <w:rPr>
+          <w:b/>
+          <w:color w:val="000000" w:themeColor="text1"/>
+          <w:sz w:val="28"/>
+          <w:szCs w:val="28"/>
+        </w:rPr>
+        <w:t>e</w:t>
+      </w:r>
+      <w:r>
+        <w:rPr>
+          <w:b/>
+          <w:color w:val="000000" w:themeColor="text1"/>
+          <w:sz w:val="28"/>
+          <w:szCs w:val="28"/>
+        </w:rPr>
+        <w:t>j</w:t>
+      </w:r>
+      <w:r>
+        <w:rPr>
+          <w:b/>
+          <w:color w:val="000000" w:themeColor="text1"/>
+          <w:sz w:val="28"/>
+          <w:szCs w:val="28"/>
+        </w:rPr>
+        <w:t xml:space="preserve">o de usuarios </w:t>
       </w:r>
     </w:p>
     <w:p>
@@ -989,22 +1255,90 @@
         <w:tabs>
           <w:tab w:val="left" w:pos="4986"/>
         </w:tabs>
-        <w:rPr>
-          <w:noProof/>
-        </w:rPr>
-      </w:pPr>
+      </w:pPr>
+      <w:r>
+        <w:t>Interfaz para listar los usuarios, además poder modificar su rol, y estado de venta</w:t>
+      </w:r>
     </w:p>
     <w:p>
       <w:pPr>
         <w:tabs>
           <w:tab w:val="left" w:pos="4986"/>
         </w:tabs>
-      </w:pPr>
-      <w:r>
         <w:rPr>
           <w:noProof/>
         </w:rPr>
-        <w:lastRenderedPageBreak/>
+      </w:pPr>
+    </w:p>
+    <w:p>
+      <w:pPr>
+        <w:tabs>
+          <w:tab w:val="left" w:pos="4986"/>
+        </w:tabs>
+      </w:pPr>
+      <w:r>
+        <w:rPr>
+          <w:noProof/>
+          <w:lang w:eastAsia="es-CO"/>
+        </w:rPr>
+        <w:drawing>
+          <wp:inline distT="0" distB="0" distL="0" distR="0" wp14:anchorId="0AD8C873" wp14:editId="51D2EAF7">
+            <wp:extent cx="5612130" cy="516255"/>
+            <wp:effectExtent l="0" t="0" r="7620" b="0"/>
+            <wp:docPr id="8" name="Imagen 8"/>
+            <wp:cNvGraphicFramePr>
+              <a:graphicFrameLocks xmlns:a="http://schemas.openxmlformats.org/drawingml/2006/main" noChangeAspect="1"/>
+            </wp:cNvGraphicFramePr>
+            <a:graphic xmlns:a="http://schemas.openxmlformats.org/drawingml/2006/main">
+              <a:graphicData uri="http://schemas.openxmlformats.org/drawingml/2006/picture">
+                <pic:pic xmlns:pic="http://schemas.openxmlformats.org/drawingml/2006/picture">
+                  <pic:nvPicPr>
+                    <pic:cNvPr id="1" name=""/>
+                    <pic:cNvPicPr/>
+                  </pic:nvPicPr>
+                  <pic:blipFill>
+                    <a:blip r:embed="rId10"/>
+                    <a:stretch>
+                      <a:fillRect/>
+                    </a:stretch>
+                  </pic:blipFill>
+                  <pic:spPr>
+                    <a:xfrm>
+                      <a:off x="0" y="0"/>
+                      <a:ext cx="5612130" cy="516255"/>
+                    </a:xfrm>
+                    <a:prstGeom prst="rect">
+                      <a:avLst/>
+                    </a:prstGeom>
+                  </pic:spPr>
+                </pic:pic>
+              </a:graphicData>
+            </a:graphic>
+          </wp:inline>
+        </w:drawing>
+      </w:r>
+    </w:p>
+    <w:p>
+      <w:pPr>
+        <w:tabs>
+          <w:tab w:val="left" w:pos="4986"/>
+        </w:tabs>
+        <w:rPr>
+          <w:noProof/>
+        </w:rPr>
+      </w:pPr>
+    </w:p>
+    <w:p>
+      <w:pPr>
+        <w:tabs>
+          <w:tab w:val="left" w:pos="4986"/>
+        </w:tabs>
+      </w:pPr>
+      <w:r>
+        <w:rPr>
+          <w:noProof/>
+          <w:lang w:eastAsia="es-CO"/>
+        </w:rPr>
         <w:drawing>
           <wp:inline distT="0" distB="0" distL="0" distR="0" wp14:anchorId="1B9FC1A0" wp14:editId="7932ED43">
             <wp:extent cx="5581650" cy="2962275"/>
@@ -1082,6 +1416,55 @@
         <w:tabs>
           <w:tab w:val="left" w:pos="4986"/>
         </w:tabs>
+      </w:pPr>
+    </w:p>
+    <w:p>
+      <w:pPr>
+        <w:tabs>
+          <w:tab w:val="left" w:pos="4986"/>
+        </w:tabs>
+      </w:pPr>
+    </w:p>
+    <w:p>
+      <w:pPr>
+        <w:tabs>
+          <w:tab w:val="left" w:pos="4986"/>
+        </w:tabs>
+      </w:pPr>
+    </w:p>
+    <w:p>
+      <w:pPr>
+        <w:tabs>
+          <w:tab w:val="left" w:pos="4986"/>
+        </w:tabs>
+      </w:pPr>
+    </w:p>
+    <w:p>
+      <w:pPr>
+        <w:tabs>
+          <w:tab w:val="left" w:pos="4986"/>
+        </w:tabs>
+      </w:pPr>
+    </w:p>
+    <w:p>
+      <w:pPr>
+        <w:tabs>
+          <w:tab w:val="left" w:pos="4986"/>
+        </w:tabs>
+      </w:pPr>
+    </w:p>
+    <w:p>
+      <w:pPr>
+        <w:tabs>
+          <w:tab w:val="left" w:pos="4986"/>
+        </w:tabs>
+      </w:pPr>
+    </w:p>
+    <w:p>
+      <w:pPr>
+        <w:tabs>
+          <w:tab w:val="left" w:pos="4986"/>
+        </w:tabs>
         <w:rPr>
           <w:rStyle w:val="Hipervnculo"/>
           <w:b/>
@@ -1098,7 +1481,39 @@
           <w:sz w:val="28"/>
           <w:szCs w:val="28"/>
         </w:rPr>
-        <w:t>La ruta (url) en la que se encuentra el repositorio en GitHub</w:t>
+        <w:lastRenderedPageBreak/>
+        <w:t>La ruta (</w:t>
+      </w:r>
+      <w:proofErr w:type="spellStart"/>
+      <w:r>
+        <w:rPr>
+          <w:b/>
+          <w:color w:val="000000" w:themeColor="text1"/>
+          <w:sz w:val="28"/>
+          <w:szCs w:val="28"/>
+        </w:rPr>
+        <w:t>url</w:t>
+      </w:r>
+      <w:proofErr w:type="spellEnd"/>
+      <w:r>
+        <w:rPr>
+          <w:b/>
+          <w:color w:val="000000" w:themeColor="text1"/>
+          <w:sz w:val="28"/>
+          <w:szCs w:val="28"/>
+        </w:rPr>
+        <w:t>) en la q</w:t>
+      </w:r>
+      <w:bookmarkStart w:id="0" w:name="_GoBack"/>
+      <w:bookmarkEnd w:id="0"/>
+      <w:r>
+        <w:rPr>
+          <w:b/>
+          <w:color w:val="000000" w:themeColor="text1"/>
+          <w:sz w:val="28"/>
+          <w:szCs w:val="28"/>
+        </w:rPr>
+        <w:t>ue se encuentra el repositorio en GitHub</w:t>
       </w:r>
       <w:r>
         <w:t xml:space="preserve"> </w:t>
@@ -1137,6 +1552,7 @@
           <w:szCs w:val="28"/>
         </w:rPr>
       </w:pPr>
+      <w:proofErr w:type="spellStart"/>
       <w:r>
         <w:rPr>
           <w:b/>
@@ -1153,7 +1569,27 @@
           <w:sz w:val="28"/>
           <w:szCs w:val="28"/>
         </w:rPr>
-        <w:t>l de T</w:t>
+        <w:t>l</w:t>
+      </w:r>
+      <w:proofErr w:type="spellEnd"/>
+      <w:r>
+        <w:rPr>
+          <w:b/>
+          <w:color w:val="000000" w:themeColor="text1"/>
+          <w:sz w:val="28"/>
+          <w:szCs w:val="28"/>
+        </w:rPr>
+        <w:t xml:space="preserve"> de </w:t>
+      </w:r>
+      <w:proofErr w:type="spellStart"/>
+      <w:r>
+        <w:rPr>
+          <w:b/>
+          <w:color w:val="000000" w:themeColor="text1"/>
+          <w:sz w:val="28"/>
+          <w:szCs w:val="28"/>
+        </w:rPr>
+        <w:t>T</w:t>
       </w:r>
       <w:r>
         <w:rPr>
@@ -1164,6 +1600,7 @@
         </w:rPr>
         <w:t>rello</w:t>
       </w:r>
+      <w:proofErr w:type="spellEnd"/>
     </w:p>
     <w:p>
       <w:pPr>
@@ -1207,7 +1644,7 @@
 </file>
 
 <file path=word/numbering.xml><?xml version="1.0" encoding="utf-8"?>
-<w:numbering xmlns:wpc="http://schemas.microsoft.com/office/word/2010/wordprocessingCanvas" xmlns:cx="http://schemas.microsoft.com/office/drawing/2014/chartex" xmlns:cx1="http://schemas.microsoft.com/office/drawing/2015/9/8/chartex" xmlns:cx2="http://schemas.microsoft.com/office/drawing/2015/10/21/chartex" xmlns:cx3="http://schemas.microsoft.com/office/drawing/2016/5/9/chartex" xmlns:cx4="http://schemas.microsoft.com/office/drawing/2016/5/10/chartex" xmlns:cx5="http://schemas.microsoft.com/office/drawing/2016/5/11/chartex" xmlns:cx6="http://schemas.microsoft.com/office/drawing/2016/5/12/chartex" xmlns:cx7="http://schemas.microsoft.com/office/drawing/2016/5/13/chartex" xmlns:cx8="http://schemas.microsoft.com/office/drawing/2016/5/14/chartex" xmlns:mc="http://schemas.openxmlformats.org/markup-compatibility/2006" xmlns:aink="http://schemas.microsoft.com/office/drawing/2016/ink" xmlns:am3d="http://schemas.microsoft.com/office/drawing/2017/model3d" xmlns:o="urn:schemas-microsoft-com:office:office" xmlns:r="http://schemas.openxmlformats.org/officeDocument/2006/relationships" xmlns:m="http://schemas.openxmlformats.org/officeDocument/2006/math" xmlns:v="urn:schemas-microsoft-com:vml" xmlns:wp14="http://schemas.microsoft.com/office/word/2010/wordprocessingDrawing" xmlns:wp="http://schemas.openxmlformats.org/drawingml/2006/wordprocessingDrawing" xmlns:w10="urn:schemas-microsoft-com:office:word" xmlns:w="http://schemas.openxmlformats.org/wordprocessingml/2006/main" xmlns:w14="http://schemas.microsoft.com/office/word/2010/wordml" xmlns:w15="http://schemas.microsoft.com/office/word/2012/wordml" xmlns:w16cex="http://schemas.microsoft.com/office/word/2018/wordml/cex" xmlns:w16cid="http://schemas.microsoft.com/office/word/2016/wordml/cid" xmlns:w16="http://schemas.microsoft.com/office/word/2018/wordml" xmlns:w16sdtdh="http://schemas.microsoft.com/office/word/2020/wordml/sdtdatahash" xmlns:w16se="http://schemas.microsoft.com/office/word/2015/wordml/symex" xmlns:wpg="http://schemas.microsoft.com/office/word/2010/wordprocessingGroup" xmlns:wpi="http://schemas.microsoft.com/office/word/2010/wordprocessingInk" xmlns:wne="http://schemas.microsoft.com/office/word/2006/wordml" xmlns:wps="http://schemas.microsoft.com/office/word/2010/wordprocessingShape" mc:Ignorable="w14 w15 w16se w16cid w16 w16cex w16sdtdh wp14">
+<w:numbering xmlns:wpc="http://schemas.microsoft.com/office/word/2010/wordprocessingCanvas" xmlns:cx="http://schemas.microsoft.com/office/drawing/2014/chartex" xmlns:mc="http://schemas.openxmlformats.org/markup-compatibility/2006" xmlns:o="urn:schemas-microsoft-com:office:office" xmlns:r="http://schemas.openxmlformats.org/officeDocument/2006/relationships" xmlns:m="http://schemas.openxmlformats.org/officeDocument/2006/math" xmlns:v="urn:schemas-microsoft-com:vml" xmlns:wp14="http://schemas.microsoft.com/office/word/2010/wordprocessingDrawing" xmlns:wp="http://schemas.openxmlformats.org/drawingml/2006/wordprocessingDrawing" xmlns:w10="urn:schemas-microsoft-com:office:word" xmlns:w="http://schemas.openxmlformats.org/wordprocessingml/2006/main" xmlns:w14="http://schemas.microsoft.com/office/word/2010/wordml" xmlns:w15="http://schemas.microsoft.com/office/word/2012/wordml" xmlns:w16se="http://schemas.microsoft.com/office/word/2015/wordml/symex" xmlns:wpg="http://schemas.microsoft.com/office/word/2010/wordprocessingGroup" xmlns:wpi="http://schemas.microsoft.com/office/word/2010/wordprocessingInk" xmlns:wne="http://schemas.microsoft.com/office/word/2006/wordml" xmlns:wps="http://schemas.microsoft.com/office/word/2010/wordprocessingShape" mc:Ignorable="w14 w15 w16se wp14">
   <w:abstractNum w:abstractNumId="0" w15:restartNumberingAfterBreak="0">
     <w:nsid w:val="0C053F19"/>
     <w:multiLevelType w:val="hybridMultilevel"/>
@@ -2623,7 +3060,7 @@
 </file>
 
 <file path=word/styles.xml><?xml version="1.0" encoding="utf-8"?>
-<w:styles xmlns:mc="http://schemas.openxmlformats.org/markup-compatibility/2006" xmlns:r="http://schemas.openxmlformats.org/officeDocument/2006/relationships" xmlns:w="http://schemas.openxmlformats.org/wordprocessingml/2006/main" xmlns:w14="http://schemas.microsoft.com/office/word/2010/wordml" xmlns:w15="http://schemas.microsoft.com/office/word/2012/wordml" xmlns:w16cex="http://schemas.microsoft.com/office/word/2018/wordml/cex" xmlns:w16cid="http://schemas.microsoft.com/office/word/2016/wordml/cid" xmlns:w16="http://schemas.microsoft.com/office/word/2018/wordml" xmlns:w16sdtdh="http://schemas.microsoft.com/office/word/2020/wordml/sdtdatahash" xmlns:w16se="http://schemas.microsoft.com/office/word/2015/wordml/symex" mc:Ignorable="w14 w15 w16se w16cid w16 w16cex w16sdtdh">
+<w:styles xmlns:mc="http://schemas.openxmlformats.org/markup-compatibility/2006" xmlns:r="http://schemas.openxmlformats.org/officeDocument/2006/relationships" xmlns:w="http://schemas.openxmlformats.org/wordprocessingml/2006/main" xmlns:w14="http://schemas.microsoft.com/office/word/2010/wordml" xmlns:w15="http://schemas.microsoft.com/office/word/2012/wordml" xmlns:w16se="http://schemas.microsoft.com/office/word/2015/wordml/symex" mc:Ignorable="w14 w15 w16se">
   <w:docDefaults>
     <w:rPrDefault>
       <w:rPr>
@@ -2639,7 +3076,7 @@
       </w:pPr>
     </w:pPrDefault>
   </w:docDefaults>
-  <w:latentStyles w:defLockedState="0" w:defUIPriority="99" w:defSemiHidden="0" w:defUnhideWhenUsed="0" w:defQFormat="0" w:count="376">
+  <w:latentStyles w:defLockedState="0" w:defUIPriority="99" w:defSemiHidden="0" w:defUnhideWhenUsed="0" w:defQFormat="0" w:count="371">
     <w:lsdException w:name="Normal" w:uiPriority="0" w:qFormat="1"/>
     <w:lsdException w:name="heading 1" w:uiPriority="9" w:qFormat="1"/>
     <w:lsdException w:name="heading 2" w:semiHidden="1" w:uiPriority="9" w:unhideWhenUsed="1" w:qFormat="1"/>
@@ -3011,11 +3448,6 @@
     <w:lsdException w:name="List Table 5 Dark Accent 6" w:uiPriority="50"/>
     <w:lsdException w:name="List Table 6 Colorful Accent 6" w:uiPriority="51"/>
     <w:lsdException w:name="List Table 7 Colorful Accent 6" w:uiPriority="52"/>
-    <w:lsdException w:name="Mention" w:semiHidden="1" w:unhideWhenUsed="1"/>
-    <w:lsdException w:name="Smart Hyperlink" w:semiHidden="1" w:unhideWhenUsed="1"/>
-    <w:lsdException w:name="Hashtag" w:semiHidden="1" w:unhideWhenUsed="1"/>
-    <w:lsdException w:name="Unresolved Mention" w:semiHidden="1" w:unhideWhenUsed="1"/>
-    <w:lsdException w:name="Smart Link" w:semiHidden="1" w:unhideWhenUsed="1"/>
   </w:latentStyles>
   <w:style w:type="paragraph" w:default="1" w:styleId="Normal">
     <w:name w:val="Normal"/>

</xml_diff>

<commit_message>
Descripción del proceso llevado para el cumplimiento del sprint-2
</commit_message>
<xml_diff>
--- a/Trabajo Grupal/Sprint2_EquipoWebMaster.docx
+++ b/Trabajo Grupal/Sprint2_EquipoWebMaster.docx
@@ -193,15 +193,7 @@
         <w:t>María</w:t>
       </w:r>
       <w:r>
-        <w:t xml:space="preserve"> Fernanda </w:t>
-      </w:r>
-      <w:proofErr w:type="spellStart"/>
-      <w:r>
-        <w:t>Carantonio</w:t>
-      </w:r>
-      <w:proofErr w:type="spellEnd"/>
-      <w:r>
-        <w:t xml:space="preserve"> Talero</w:t>
+        <w:t xml:space="preserve"> Fernanda Carantonio Talero</w:t>
       </w:r>
     </w:p>
     <w:p>
@@ -303,7 +295,279 @@
           <w:szCs w:val="28"/>
         </w:rPr>
         <w:lastRenderedPageBreak/>
-        <w:t xml:space="preserve">Descripción y evidencia de las </w:t>
+        <w:t xml:space="preserve">Descripción </w:t>
+      </w:r>
+      <w:r>
+        <w:rPr>
+          <w:b/>
+          <w:color w:val="000000" w:themeColor="text1"/>
+          <w:sz w:val="28"/>
+          <w:szCs w:val="28"/>
+        </w:rPr>
+        <w:t>del sprint 2.</w:t>
+      </w:r>
+    </w:p>
+    <w:p>
+      <w:pPr>
+        <w:rPr>
+          <w:color w:val="000000" w:themeColor="text1"/>
+          <w:sz w:val="28"/>
+          <w:szCs w:val="28"/>
+        </w:rPr>
+      </w:pPr>
+      <w:r>
+        <w:rPr>
+          <w:color w:val="000000" w:themeColor="text1"/>
+          <w:sz w:val="28"/>
+          <w:szCs w:val="28"/>
+        </w:rPr>
+        <w:t xml:space="preserve">En primer lugar, se determinó que se realizará una página web para una tienda de ropa. A partir de esto se analizaron las necesidades específicas de esta aplicación, y se procedió a realizar el diseño de 4 interfaces gráficas, donde se tiene en cuenta el inicio de sesión, las ventas, la gestión de productos y de usuarios. Adicionalmente se seleccionó una paleta de colores (escala de grises) y una tipografía (letra tipo </w:t>
+      </w:r>
+      <w:proofErr w:type="spellStart"/>
+      <w:r>
+        <w:rPr>
+          <w:color w:val="000000" w:themeColor="text1"/>
+          <w:sz w:val="28"/>
+          <w:szCs w:val="28"/>
+        </w:rPr>
+        <w:t>prompt</w:t>
+      </w:r>
+      <w:proofErr w:type="spellEnd"/>
+      <w:r>
+        <w:rPr>
+          <w:color w:val="000000" w:themeColor="text1"/>
+          <w:sz w:val="28"/>
+          <w:szCs w:val="28"/>
+        </w:rPr>
+        <w:t>). A continuación, se presentan evidencias de cada uno de los módulos realizados en HTML y CSS.</w:t>
+      </w:r>
+    </w:p>
+    <w:p>
+      <w:pPr>
+        <w:jc w:val="center"/>
+        <w:rPr>
+          <w:b/>
+          <w:color w:val="000000" w:themeColor="text1"/>
+          <w:sz w:val="28"/>
+          <w:szCs w:val="28"/>
+        </w:rPr>
+      </w:pPr>
+    </w:p>
+    <w:p>
+      <w:pPr>
+        <w:jc w:val="center"/>
+        <w:rPr>
+          <w:b/>
+          <w:color w:val="000000" w:themeColor="text1"/>
+          <w:sz w:val="28"/>
+          <w:szCs w:val="28"/>
+        </w:rPr>
+      </w:pPr>
+    </w:p>
+    <w:p>
+      <w:pPr>
+        <w:jc w:val="center"/>
+        <w:rPr>
+          <w:b/>
+          <w:color w:val="000000" w:themeColor="text1"/>
+          <w:sz w:val="28"/>
+          <w:szCs w:val="28"/>
+        </w:rPr>
+      </w:pPr>
+    </w:p>
+    <w:p>
+      <w:pPr>
+        <w:jc w:val="center"/>
+        <w:rPr>
+          <w:b/>
+          <w:color w:val="000000" w:themeColor="text1"/>
+          <w:sz w:val="28"/>
+          <w:szCs w:val="28"/>
+        </w:rPr>
+      </w:pPr>
+    </w:p>
+    <w:p>
+      <w:pPr>
+        <w:jc w:val="center"/>
+        <w:rPr>
+          <w:b/>
+          <w:color w:val="000000" w:themeColor="text1"/>
+          <w:sz w:val="28"/>
+          <w:szCs w:val="28"/>
+        </w:rPr>
+      </w:pPr>
+    </w:p>
+    <w:p>
+      <w:pPr>
+        <w:jc w:val="center"/>
+        <w:rPr>
+          <w:b/>
+          <w:color w:val="000000" w:themeColor="text1"/>
+          <w:sz w:val="28"/>
+          <w:szCs w:val="28"/>
+        </w:rPr>
+      </w:pPr>
+    </w:p>
+    <w:p>
+      <w:pPr>
+        <w:jc w:val="center"/>
+        <w:rPr>
+          <w:b/>
+          <w:color w:val="000000" w:themeColor="text1"/>
+          <w:sz w:val="28"/>
+          <w:szCs w:val="28"/>
+        </w:rPr>
+      </w:pPr>
+    </w:p>
+    <w:p>
+      <w:pPr>
+        <w:jc w:val="center"/>
+        <w:rPr>
+          <w:b/>
+          <w:color w:val="000000" w:themeColor="text1"/>
+          <w:sz w:val="28"/>
+          <w:szCs w:val="28"/>
+        </w:rPr>
+      </w:pPr>
+    </w:p>
+    <w:p>
+      <w:pPr>
+        <w:jc w:val="center"/>
+        <w:rPr>
+          <w:b/>
+          <w:color w:val="000000" w:themeColor="text1"/>
+          <w:sz w:val="28"/>
+          <w:szCs w:val="28"/>
+        </w:rPr>
+      </w:pPr>
+    </w:p>
+    <w:p>
+      <w:pPr>
+        <w:jc w:val="center"/>
+        <w:rPr>
+          <w:b/>
+          <w:color w:val="000000" w:themeColor="text1"/>
+          <w:sz w:val="28"/>
+          <w:szCs w:val="28"/>
+        </w:rPr>
+      </w:pPr>
+    </w:p>
+    <w:p>
+      <w:pPr>
+        <w:jc w:val="center"/>
+        <w:rPr>
+          <w:b/>
+          <w:color w:val="000000" w:themeColor="text1"/>
+          <w:sz w:val="28"/>
+          <w:szCs w:val="28"/>
+        </w:rPr>
+      </w:pPr>
+    </w:p>
+    <w:p>
+      <w:pPr>
+        <w:jc w:val="center"/>
+        <w:rPr>
+          <w:b/>
+          <w:color w:val="000000" w:themeColor="text1"/>
+          <w:sz w:val="28"/>
+          <w:szCs w:val="28"/>
+        </w:rPr>
+      </w:pPr>
+    </w:p>
+    <w:p>
+      <w:pPr>
+        <w:jc w:val="center"/>
+        <w:rPr>
+          <w:b/>
+          <w:color w:val="000000" w:themeColor="text1"/>
+          <w:sz w:val="28"/>
+          <w:szCs w:val="28"/>
+        </w:rPr>
+      </w:pPr>
+    </w:p>
+    <w:p>
+      <w:pPr>
+        <w:jc w:val="center"/>
+        <w:rPr>
+          <w:b/>
+          <w:color w:val="000000" w:themeColor="text1"/>
+          <w:sz w:val="28"/>
+          <w:szCs w:val="28"/>
+        </w:rPr>
+      </w:pPr>
+    </w:p>
+    <w:p>
+      <w:pPr>
+        <w:jc w:val="center"/>
+        <w:rPr>
+          <w:b/>
+          <w:color w:val="000000" w:themeColor="text1"/>
+          <w:sz w:val="28"/>
+          <w:szCs w:val="28"/>
+        </w:rPr>
+      </w:pPr>
+    </w:p>
+    <w:p>
+      <w:pPr>
+        <w:jc w:val="center"/>
+        <w:rPr>
+          <w:b/>
+          <w:color w:val="000000" w:themeColor="text1"/>
+          <w:sz w:val="28"/>
+          <w:szCs w:val="28"/>
+        </w:rPr>
+      </w:pPr>
+    </w:p>
+    <w:p>
+      <w:pPr>
+        <w:jc w:val="center"/>
+        <w:rPr>
+          <w:b/>
+          <w:color w:val="000000" w:themeColor="text1"/>
+          <w:sz w:val="28"/>
+          <w:szCs w:val="28"/>
+        </w:rPr>
+      </w:pPr>
+    </w:p>
+    <w:p>
+      <w:pPr>
+        <w:jc w:val="center"/>
+        <w:rPr>
+          <w:b/>
+          <w:color w:val="000000" w:themeColor="text1"/>
+          <w:sz w:val="28"/>
+          <w:szCs w:val="28"/>
+        </w:rPr>
+      </w:pPr>
+    </w:p>
+    <w:p>
+      <w:pPr>
+        <w:jc w:val="center"/>
+        <w:rPr>
+          <w:b/>
+          <w:color w:val="000000" w:themeColor="text1"/>
+          <w:sz w:val="28"/>
+          <w:szCs w:val="28"/>
+        </w:rPr>
+      </w:pPr>
+      <w:r>
+        <w:rPr>
+          <w:b/>
+          <w:color w:val="000000" w:themeColor="text1"/>
+          <w:sz w:val="28"/>
+          <w:szCs w:val="28"/>
+        </w:rPr>
+        <w:lastRenderedPageBreak/>
+        <w:t>E</w:t>
+      </w:r>
+      <w:r>
+        <w:rPr>
+          <w:b/>
+          <w:color w:val="000000" w:themeColor="text1"/>
+          <w:sz w:val="28"/>
+          <w:szCs w:val="28"/>
+        </w:rPr>
+        <w:t xml:space="preserve">videncia de las </w:t>
       </w:r>
       <w:r>
         <w:rPr>
@@ -314,6 +578,8 @@
         </w:rPr>
         <w:t>interfaces</w:t>
       </w:r>
+      <w:bookmarkStart w:id="0" w:name="_GoBack"/>
+      <w:bookmarkEnd w:id="0"/>
     </w:p>
     <w:p>
       <w:pPr>
@@ -1502,18 +1768,7 @@
           <w:sz w:val="28"/>
           <w:szCs w:val="28"/>
         </w:rPr>
-        <w:t>) en la q</w:t>
-      </w:r>
-      <w:bookmarkStart w:id="0" w:name="_GoBack"/>
-      <w:bookmarkEnd w:id="0"/>
-      <w:r>
-        <w:rPr>
-          <w:b/>
-          <w:color w:val="000000" w:themeColor="text1"/>
-          <w:sz w:val="28"/>
-          <w:szCs w:val="28"/>
-        </w:rPr>
-        <w:t>ue se encuentra el repositorio en GitHub</w:t>
+        <w:t>) en la que se encuentra el repositorio en GitHub</w:t>
       </w:r>
       <w:r>
         <w:t xml:space="preserve"> </w:t>

</xml_diff>